<commit_message>
Practicas Constantes y Variables
</commit_message>
<xml_diff>
--- a/Práctica2.docx
+++ b/Práctica2.docx
@@ -69,6 +69,7 @@
         </w:rPr>
         <w:t xml:space="preserve"> los siguientes ejercicios. No se reciben trabajos fuera de la fecha establecida en la plataforma </w:t>
       </w:r>
+      <w:proofErr w:type="spellStart"/>
       <w:r>
         <w:rPr>
           <w:rFonts w:eastAsiaTheme="majorEastAsia" w:cstheme="majorBidi"/>
@@ -77,6 +78,7 @@
         </w:rPr>
         <w:t>Canvas</w:t>
       </w:r>
+      <w:proofErr w:type="spellEnd"/>
       <w:r>
         <w:rPr>
           <w:rFonts w:eastAsiaTheme="majorEastAsia" w:cstheme="majorBidi"/>
@@ -117,7 +119,35 @@
         <w:rPr>
           <w:rFonts w:eastAsiaTheme="majorEastAsia" w:cstheme="majorBidi"/>
         </w:rPr>
-        <w:t>El nombre del archivo será “P, #Práctica,_ ,Nombre Alumno 1, Apellido Alumno 1, _ , Nombre Alumno 2, Apellido Alumno 2”.</w:t>
+        <w:t>El nombre del archivo será “P, #</w:t>
+      </w:r>
+      <w:proofErr w:type="gramStart"/>
+      <w:r>
+        <w:rPr>
+          <w:rFonts w:eastAsiaTheme="majorEastAsia" w:cstheme="majorBidi"/>
+        </w:rPr>
+        <w:t>Práctica,_ ,Nombre</w:t>
+      </w:r>
+      <w:proofErr w:type="gramEnd"/>
+      <w:r>
+        <w:rPr>
+          <w:rFonts w:eastAsiaTheme="majorEastAsia" w:cstheme="majorBidi"/>
+        </w:rPr>
+        <w:t xml:space="preserve"> Alumno 1, Apellido Alumno 1, </w:t>
+      </w:r>
+      <w:proofErr w:type="gramStart"/>
+      <w:r>
+        <w:rPr>
+          <w:rFonts w:eastAsiaTheme="majorEastAsia" w:cstheme="majorBidi"/>
+        </w:rPr>
+        <w:t>_ ,</w:t>
+      </w:r>
+      <w:proofErr w:type="gramEnd"/>
+      <w:r>
+        <w:rPr>
+          <w:rFonts w:eastAsiaTheme="majorEastAsia" w:cstheme="majorBidi"/>
+        </w:rPr>
+        <w:t xml:space="preserve"> Nombre Alumno 2, Apellido Alumno 2”.</w:t>
       </w:r>
     </w:p>
     <w:p>
@@ -664,7 +694,18 @@
           <w:lang w:eastAsia="es-MX"/>
           <w14:ligatures w14:val="none"/>
         </w:rPr>
-        <w:t>promedio de piezas aceptadas</w:t>
+        <w:t>porcentaje</w:t>
+      </w:r>
+      <w:r>
+        <w:rPr>
+          <w:rFonts w:eastAsiaTheme="majorEastAsia" w:cs="Times New Roman"/>
+          <w:b/>
+          <w:bCs/>
+          <w:kern w:val="0"/>
+          <w:lang w:eastAsia="es-MX"/>
+          <w14:ligatures w14:val="none"/>
+        </w:rPr>
+        <w:t xml:space="preserve"> de piezas aceptadas</w:t>
       </w:r>
       <w:r>
         <w:rPr>
@@ -1017,6 +1058,130 @@
     </w:p>
     <w:p>
       <w:pPr>
+        <w:jc w:val="both"/>
+        <w:rPr>
+          <w:rFonts w:eastAsiaTheme="majorEastAsia" w:cs="Times New Roman"/>
+          <w:i/>
+          <w:iCs/>
+          <w:kern w:val="0"/>
+          <w:lang w:eastAsia="es-MX"/>
+          <w14:ligatures w14:val="none"/>
+        </w:rPr>
+      </w:pPr>
+      <w:r>
+        <w:rPr>
+          <w:rFonts w:eastAsiaTheme="majorEastAsia" w:cs="Times New Roman"/>
+          <w:i/>
+          <w:iCs/>
+          <w:kern w:val="0"/>
+          <w:lang w:eastAsia="es-MX"/>
+          <w14:ligatures w14:val="none"/>
+        </w:rPr>
+        <w:t>Ejemplo del desglose:</w:t>
+      </w:r>
+    </w:p>
+    <w:p>
+      <w:pPr>
+        <w:spacing w:after="0"/>
+        <w:jc w:val="both"/>
+        <w:rPr>
+          <w:rFonts w:eastAsiaTheme="majorEastAsia" w:cs="Times New Roman"/>
+          <w:i/>
+          <w:iCs/>
+          <w:kern w:val="0"/>
+          <w:lang w:eastAsia="es-MX"/>
+          <w14:ligatures w14:val="none"/>
+        </w:rPr>
+      </w:pPr>
+      <w:r>
+        <w:rPr>
+          <w:rFonts w:eastAsiaTheme="majorEastAsia" w:cs="Times New Roman"/>
+          <w:i/>
+          <w:iCs/>
+          <w:kern w:val="0"/>
+          <w:lang w:eastAsia="es-MX"/>
+          <w14:ligatures w14:val="none"/>
+        </w:rPr>
+        <w:t>Salario fijo  $1000</w:t>
+      </w:r>
+    </w:p>
+    <w:p>
+      <w:pPr>
+        <w:spacing w:after="0"/>
+        <w:jc w:val="both"/>
+        <w:rPr>
+          <w:rFonts w:eastAsiaTheme="majorEastAsia" w:cs="Times New Roman"/>
+          <w:i/>
+          <w:iCs/>
+          <w:kern w:val="0"/>
+          <w:lang w:eastAsia="es-MX"/>
+          <w14:ligatures w14:val="none"/>
+        </w:rPr>
+      </w:pPr>
+      <w:r>
+        <w:rPr>
+          <w:rFonts w:eastAsiaTheme="majorEastAsia" w:cs="Times New Roman"/>
+          <w:i/>
+          <w:iCs/>
+          <w:kern w:val="0"/>
+          <w:lang w:eastAsia="es-MX"/>
+          <w14:ligatures w14:val="none"/>
+        </w:rPr>
+        <w:t>Horas extra $ 300</w:t>
+      </w:r>
+    </w:p>
+    <w:p>
+      <w:pPr>
+        <w:spacing w:after="0"/>
+        <w:jc w:val="both"/>
+        <w:rPr>
+          <w:rFonts w:eastAsiaTheme="majorEastAsia" w:cs="Times New Roman"/>
+          <w:i/>
+          <w:iCs/>
+          <w:kern w:val="0"/>
+          <w:lang w:eastAsia="es-MX"/>
+          <w14:ligatures w14:val="none"/>
+        </w:rPr>
+      </w:pPr>
+      <w:r>
+        <w:rPr>
+          <w:rFonts w:eastAsiaTheme="majorEastAsia" w:cs="Times New Roman"/>
+          <w:i/>
+          <w:iCs/>
+          <w:kern w:val="0"/>
+          <w:lang w:eastAsia="es-MX"/>
+          <w14:ligatures w14:val="none"/>
+        </w:rPr>
+        <w:t>Impuestos $150</w:t>
+      </w:r>
+    </w:p>
+    <w:p>
+      <w:pPr>
+        <w:spacing w:after="0"/>
+        <w:jc w:val="both"/>
+        <w:rPr>
+          <w:rFonts w:eastAsiaTheme="majorEastAsia" w:cs="Times New Roman"/>
+          <w:i/>
+          <w:iCs/>
+          <w:kern w:val="0"/>
+          <w:lang w:eastAsia="es-MX"/>
+          <w14:ligatures w14:val="none"/>
+        </w:rPr>
+      </w:pPr>
+      <w:r>
+        <w:rPr>
+          <w:rFonts w:eastAsiaTheme="majorEastAsia" w:cs="Times New Roman"/>
+          <w:i/>
+          <w:iCs/>
+          <w:kern w:val="0"/>
+          <w:lang w:eastAsia="es-MX"/>
+          <w14:ligatures w14:val="none"/>
+        </w:rPr>
+        <w:t>Total  $ 1150</w:t>
+      </w:r>
+    </w:p>
+    <w:p>
+      <w:pPr>
         <w:ind w:left="720"/>
         <w:jc w:val="both"/>
         <w:rPr>
@@ -1502,39 +1667,6 @@
     </w:p>
     <w:p>
       <w:pPr>
-        <w:jc w:val="both"/>
-        <w:rPr>
-          <w:rFonts w:eastAsiaTheme="majorEastAsia" w:cs="Times New Roman"/>
-          <w:kern w:val="0"/>
-          <w:lang w:eastAsia="es-MX"/>
-          <w14:ligatures w14:val="none"/>
-        </w:rPr>
-      </w:pPr>
-    </w:p>
-    <w:p>
-      <w:pPr>
-        <w:jc w:val="both"/>
-        <w:rPr>
-          <w:rFonts w:eastAsiaTheme="majorEastAsia" w:cs="Times New Roman"/>
-          <w:kern w:val="0"/>
-          <w:lang w:eastAsia="es-MX"/>
-          <w14:ligatures w14:val="none"/>
-        </w:rPr>
-      </w:pPr>
-    </w:p>
-    <w:p>
-      <w:pPr>
-        <w:jc w:val="both"/>
-        <w:rPr>
-          <w:rFonts w:eastAsiaTheme="majorEastAsia" w:cs="Times New Roman"/>
-          <w:kern w:val="0"/>
-          <w:lang w:eastAsia="es-MX"/>
-          <w14:ligatures w14:val="none"/>
-        </w:rPr>
-      </w:pPr>
-    </w:p>
-    <w:p>
-      <w:pPr>
         <w:ind w:left="720"/>
         <w:jc w:val="both"/>
         <w:rPr>
@@ -1551,7 +1683,6 @@
           <w:lang w:eastAsia="es-MX"/>
           <w14:ligatures w14:val="none"/>
         </w:rPr>
-        <w:lastRenderedPageBreak/>
         <w:pict w14:anchorId="56B599F6">
           <v:rect id="_x0000_i1027" style="width:0;height:1.5pt" o:hralign="center" o:hrstd="t" o:hr="t" fillcolor="#a0a0a0" stroked="f"/>
         </w:pict>

</xml_diff>